<commit_message>
Ajout des contraintes dans le document
</commit_message>
<xml_diff>
--- a/TP2.docx
+++ b/TP2.docx
@@ -3,14 +3,572 @@
 <w:document xmlns:wpc="http://schemas.microsoft.com/office/word/2010/wordprocessingCanvas" xmlns:cx="http://schemas.microsoft.com/office/drawing/2014/chartex" xmlns:cx1="http://schemas.microsoft.com/office/drawing/2015/9/8/chartex" xmlns:cx2="http://schemas.microsoft.com/office/drawing/2015/10/21/chartex" xmlns:mc="http://schemas.openxmlformats.org/markup-compatibility/2006" xmlns:o="urn:schemas-microsoft-com:office:office" xmlns:r="http://schemas.openxmlformats.org/officeDocument/2006/relationships" xmlns:m="http://schemas.openxmlformats.org/officeDocument/2006/math" xmlns:v="urn:schemas-microsoft-com:vml" xmlns:wp14="http://schemas.microsoft.com/office/word/2010/wordprocessingDrawing" xmlns:wp="http://schemas.openxmlformats.org/drawingml/2006/wordprocessingDrawing" xmlns:w10="urn:schemas-microsoft-com:office:word" xmlns:w="http://schemas.openxmlformats.org/wordprocessingml/2006/main" xmlns:w14="http://schemas.microsoft.com/office/word/2010/wordml" xmlns:w15="http://schemas.microsoft.com/office/word/2012/wordml" xmlns:w16se="http://schemas.microsoft.com/office/word/2015/wordml/symex" xmlns:wpg="http://schemas.microsoft.com/office/word/2010/wordprocessingGroup" xmlns:wpi="http://schemas.microsoft.com/office/word/2010/wordprocessingInk" xmlns:wne="http://schemas.microsoft.com/office/word/2006/wordml" xmlns:wps="http://schemas.microsoft.com/office/word/2010/wordprocessingShape" mc:Ignorable="w14 w15 w16se wp14">
   <w:body>
     <w:p>
+      <w:pPr>
+        <w:pStyle w:val="Default"/>
+      </w:pPr>
+    </w:p>
+    <w:p>
+      <w:pPr>
+        <w:pStyle w:val="Default"/>
+        <w:rPr>
+          <w:sz w:val="23"/>
+          <w:szCs w:val="23"/>
+        </w:rPr>
+      </w:pPr>
+      <w:r>
+        <w:t xml:space="preserve"> </w:t>
+      </w:r>
+      <w:r>
+        <w:rPr>
+          <w:sz w:val="23"/>
+          <w:szCs w:val="23"/>
+        </w:rPr>
+        <w:t xml:space="preserve">Voici les contraintes qui vous sont imposées : </w:t>
+      </w:r>
+    </w:p>
+    <w:p>
+      <w:pPr>
+        <w:pStyle w:val="Default"/>
+        <w:spacing w:after="47"/>
+        <w:rPr>
+          <w:sz w:val="23"/>
+          <w:szCs w:val="23"/>
+        </w:rPr>
+      </w:pPr>
+      <w:r>
+        <w:rPr>
+          <w:sz w:val="23"/>
+          <w:szCs w:val="23"/>
+        </w:rPr>
+        <w:t xml:space="preserve"> Laboratoire G-164 : 4 équipes de 6 postes de travail (un réseau par équipe) </w:t>
+      </w:r>
+    </w:p>
+    <w:p>
+      <w:pPr>
+        <w:pStyle w:val="Default"/>
+        <w:spacing w:after="47"/>
+        <w:rPr>
+          <w:sz w:val="23"/>
+          <w:szCs w:val="23"/>
+        </w:rPr>
+      </w:pPr>
+      <w:r>
+        <w:rPr>
+          <w:sz w:val="23"/>
+          <w:szCs w:val="23"/>
+        </w:rPr>
+        <w:t xml:space="preserve"> Local C-112.05 : équipe de 13 postes de travail (un par professeur) </w:t>
+      </w:r>
+    </w:p>
+    <w:p>
+      <w:pPr>
+        <w:pStyle w:val="Default"/>
+        <w:rPr>
+          <w:sz w:val="23"/>
+          <w:szCs w:val="23"/>
+        </w:rPr>
+      </w:pPr>
+      <w:r>
+        <w:rPr>
+          <w:sz w:val="23"/>
+          <w:szCs w:val="23"/>
+        </w:rPr>
+        <w:t xml:space="preserve"> Local C-110 : Serveurs de l’Intranet </w:t>
+      </w:r>
+    </w:p>
+    <w:p>
+      <w:pPr>
+        <w:pStyle w:val="Default"/>
+        <w:spacing w:after="27"/>
+        <w:ind w:left="708"/>
+        <w:rPr>
+          <w:sz w:val="23"/>
+          <w:szCs w:val="23"/>
+        </w:rPr>
+      </w:pPr>
+      <w:r>
+        <w:rPr>
+          <w:rFonts w:ascii="Courier New" w:hAnsi="Courier New" w:cs="Courier New"/>
+          <w:sz w:val="23"/>
+          <w:szCs w:val="23"/>
+        </w:rPr>
+        <w:t xml:space="preserve">o </w:t>
+      </w:r>
+      <w:r>
+        <w:rPr>
+          <w:sz w:val="23"/>
+          <w:szCs w:val="23"/>
+        </w:rPr>
+        <w:t xml:space="preserve">Serveur 1 : Web et FTP </w:t>
+      </w:r>
+    </w:p>
+    <w:p>
+      <w:pPr>
+        <w:pStyle w:val="Default"/>
+        <w:ind w:left="708"/>
+        <w:rPr>
+          <w:sz w:val="23"/>
+          <w:szCs w:val="23"/>
+        </w:rPr>
+      </w:pPr>
+      <w:r>
+        <w:rPr>
+          <w:rFonts w:ascii="Courier New" w:hAnsi="Courier New" w:cs="Courier New"/>
+          <w:sz w:val="23"/>
+          <w:szCs w:val="23"/>
+        </w:rPr>
+        <w:t xml:space="preserve">o </w:t>
+      </w:r>
+      <w:r>
+        <w:rPr>
+          <w:sz w:val="23"/>
+          <w:szCs w:val="23"/>
+        </w:rPr>
+        <w:t xml:space="preserve">Serveur 2 : DNS et DHCP </w:t>
+      </w:r>
+    </w:p>
+    <w:p>
+      <w:pPr>
+        <w:pStyle w:val="Default"/>
+        <w:spacing w:after="44"/>
+        <w:rPr>
+          <w:sz w:val="23"/>
+          <w:szCs w:val="23"/>
+        </w:rPr>
+      </w:pPr>
+      <w:r>
+        <w:rPr>
+          <w:sz w:val="23"/>
+          <w:szCs w:val="23"/>
+        </w:rPr>
+        <w:t xml:space="preserve"> Un routeur doit desservir le G-164 </w:t>
+      </w:r>
+    </w:p>
+    <w:p>
+      <w:pPr>
+        <w:pStyle w:val="Default"/>
+        <w:spacing w:after="44"/>
+        <w:rPr>
+          <w:sz w:val="23"/>
+          <w:szCs w:val="23"/>
+        </w:rPr>
+      </w:pPr>
+      <w:r>
+        <w:rPr>
+          <w:sz w:val="23"/>
+          <w:szCs w:val="23"/>
+        </w:rPr>
+        <w:t xml:space="preserve"> Un routeur doit desservir le C-112.05 pour l’équipe des 13 professeurs </w:t>
+      </w:r>
+    </w:p>
+    <w:p>
+      <w:pPr>
+        <w:pStyle w:val="Default"/>
+        <w:spacing w:after="44"/>
+        <w:rPr>
+          <w:sz w:val="23"/>
+          <w:szCs w:val="23"/>
+        </w:rPr>
+      </w:pPr>
+      <w:r>
+        <w:rPr>
+          <w:sz w:val="23"/>
+          <w:szCs w:val="23"/>
+        </w:rPr>
+        <w:t xml:space="preserve"> Un routeur doit desservir les serveurs de l’Intranet et servir de routeur frontière </w:t>
+      </w:r>
+    </w:p>
+    <w:p>
+      <w:pPr>
+        <w:pStyle w:val="Default"/>
+        <w:spacing w:after="44"/>
+        <w:rPr>
+          <w:sz w:val="23"/>
+          <w:szCs w:val="23"/>
+        </w:rPr>
+      </w:pPr>
+      <w:r>
+        <w:rPr>
+          <w:sz w:val="23"/>
+          <w:szCs w:val="23"/>
+        </w:rPr>
+        <w:t xml:space="preserve"> Une fibre optique doit relier le G-164 et le routeur frontière situé au C-112.05 </w:t>
+      </w:r>
+    </w:p>
+    <w:p>
+      <w:pPr>
+        <w:pStyle w:val="Default"/>
+        <w:spacing w:after="44"/>
+        <w:rPr>
+          <w:sz w:val="23"/>
+          <w:szCs w:val="23"/>
+        </w:rPr>
+      </w:pPr>
+      <w:r>
+        <w:rPr>
+          <w:sz w:val="23"/>
+          <w:szCs w:val="23"/>
+        </w:rPr>
+        <w:t xml:space="preserve"> Vous pouvez utiliser la classe C 172.25.1.0 pour le G-164 et l’équipe de professeurs </w:t>
+      </w:r>
+    </w:p>
+    <w:p>
+      <w:pPr>
+        <w:pStyle w:val="Default"/>
+        <w:spacing w:after="44"/>
+        <w:rPr>
+          <w:sz w:val="23"/>
+          <w:szCs w:val="23"/>
+        </w:rPr>
+      </w:pPr>
+      <w:r>
+        <w:rPr>
+          <w:sz w:val="23"/>
+          <w:szCs w:val="23"/>
+        </w:rPr>
+        <w:t xml:space="preserve"> L’adresse enregistrée 199.202.106.1 /24 est utilisée pour l’interface de votre frontière avec l’extérieur. </w:t>
+      </w:r>
+    </w:p>
+    <w:p>
+      <w:pPr>
+        <w:pStyle w:val="Default"/>
+        <w:spacing w:after="44"/>
+        <w:rPr>
+          <w:sz w:val="23"/>
+          <w:szCs w:val="23"/>
+        </w:rPr>
+      </w:pPr>
+      <w:r>
+        <w:rPr>
+          <w:sz w:val="23"/>
+          <w:szCs w:val="23"/>
+        </w:rPr>
+        <w:t xml:space="preserve"> Le cégep de Ste-Foy agit comme fournisseur Internet pour notre Intranet. Toutefois, on ne connaît pas l’adresse de l’interface de son routeur qui nous dessert. </w:t>
+      </w:r>
+    </w:p>
+    <w:p>
+      <w:pPr>
+        <w:pStyle w:val="Default"/>
+        <w:spacing w:after="44"/>
+        <w:rPr>
+          <w:sz w:val="23"/>
+          <w:szCs w:val="23"/>
+        </w:rPr>
+      </w:pPr>
+      <w:r>
+        <w:rPr>
+          <w:sz w:val="23"/>
+          <w:szCs w:val="23"/>
+        </w:rPr>
+        <w:t xml:space="preserve"> Les serveurs de l’Intranet localisés au C-110 doivent se situer dans le réseau 172.25.2.0 /24 </w:t>
+      </w:r>
+    </w:p>
+    <w:p>
+      <w:pPr>
+        <w:pStyle w:val="Default"/>
+        <w:rPr>
+          <w:sz w:val="23"/>
+          <w:szCs w:val="23"/>
+        </w:rPr>
+      </w:pPr>
+      <w:r>
+        <w:rPr>
+          <w:sz w:val="23"/>
+          <w:szCs w:val="23"/>
+        </w:rPr>
+        <w:t xml:space="preserve"> Vous devez optimiser pour utiliser le moins d’adresses IP possibles </w:t>
+      </w:r>
+    </w:p>
+    <w:p>
+      <w:pPr>
+        <w:pStyle w:val="Default"/>
+        <w:rPr>
+          <w:sz w:val="23"/>
+          <w:szCs w:val="23"/>
+        </w:rPr>
+      </w:pPr>
+    </w:p>
+    <w:p>
+      <w:pPr>
+        <w:pStyle w:val="Default"/>
+        <w:rPr>
+          <w:sz w:val="23"/>
+          <w:szCs w:val="23"/>
+        </w:rPr>
+      </w:pPr>
+    </w:p>
+    <w:p>
+      <w:pPr>
+        <w:pStyle w:val="Default"/>
+        <w:rPr>
+          <w:sz w:val="23"/>
+          <w:szCs w:val="23"/>
+        </w:rPr>
+      </w:pPr>
+    </w:p>
+    <w:p>
+      <w:pPr>
+        <w:pStyle w:val="Default"/>
+        <w:rPr>
+          <w:sz w:val="23"/>
+          <w:szCs w:val="23"/>
+        </w:rPr>
+      </w:pPr>
+    </w:p>
+    <w:p>
+      <w:pPr>
+        <w:pStyle w:val="Default"/>
+        <w:rPr>
+          <w:sz w:val="23"/>
+          <w:szCs w:val="23"/>
+        </w:rPr>
+      </w:pPr>
+    </w:p>
+    <w:p>
+      <w:pPr>
+        <w:pStyle w:val="Default"/>
+        <w:rPr>
+          <w:sz w:val="23"/>
+          <w:szCs w:val="23"/>
+        </w:rPr>
+      </w:pPr>
+    </w:p>
+    <w:p>
+      <w:pPr>
+        <w:pStyle w:val="Default"/>
+        <w:rPr>
+          <w:sz w:val="23"/>
+          <w:szCs w:val="23"/>
+        </w:rPr>
+      </w:pPr>
+    </w:p>
+    <w:p>
+      <w:pPr>
+        <w:pStyle w:val="Default"/>
+        <w:rPr>
+          <w:sz w:val="23"/>
+          <w:szCs w:val="23"/>
+        </w:rPr>
+      </w:pPr>
+    </w:p>
+    <w:p>
+      <w:pPr>
+        <w:pStyle w:val="Default"/>
+        <w:rPr>
+          <w:sz w:val="23"/>
+          <w:szCs w:val="23"/>
+        </w:rPr>
+      </w:pPr>
+    </w:p>
+    <w:p>
+      <w:pPr>
+        <w:pStyle w:val="Default"/>
+        <w:rPr>
+          <w:sz w:val="23"/>
+          <w:szCs w:val="23"/>
+        </w:rPr>
+      </w:pPr>
+    </w:p>
+    <w:p>
+      <w:pPr>
+        <w:pStyle w:val="Default"/>
+        <w:rPr>
+          <w:sz w:val="23"/>
+          <w:szCs w:val="23"/>
+        </w:rPr>
+      </w:pPr>
+    </w:p>
+    <w:p>
+      <w:pPr>
+        <w:pStyle w:val="Default"/>
+        <w:rPr>
+          <w:sz w:val="23"/>
+          <w:szCs w:val="23"/>
+        </w:rPr>
+      </w:pPr>
+    </w:p>
+    <w:p>
+      <w:pPr>
+        <w:pStyle w:val="Default"/>
+        <w:rPr>
+          <w:sz w:val="23"/>
+          <w:szCs w:val="23"/>
+        </w:rPr>
+      </w:pPr>
+    </w:p>
+    <w:p>
+      <w:pPr>
+        <w:pStyle w:val="Default"/>
+        <w:rPr>
+          <w:sz w:val="23"/>
+          <w:szCs w:val="23"/>
+        </w:rPr>
+      </w:pPr>
+    </w:p>
+    <w:p>
+      <w:pPr>
+        <w:pStyle w:val="Default"/>
+        <w:rPr>
+          <w:sz w:val="23"/>
+          <w:szCs w:val="23"/>
+        </w:rPr>
+      </w:pPr>
+    </w:p>
+    <w:p>
+      <w:pPr>
+        <w:pStyle w:val="Default"/>
+        <w:rPr>
+          <w:sz w:val="23"/>
+          <w:szCs w:val="23"/>
+        </w:rPr>
+      </w:pPr>
+    </w:p>
+    <w:p>
+      <w:pPr>
+        <w:pStyle w:val="Default"/>
+        <w:rPr>
+          <w:sz w:val="23"/>
+          <w:szCs w:val="23"/>
+        </w:rPr>
+      </w:pPr>
+    </w:p>
+    <w:p>
+      <w:pPr>
+        <w:pStyle w:val="Default"/>
+        <w:rPr>
+          <w:sz w:val="23"/>
+          <w:szCs w:val="23"/>
+        </w:rPr>
+      </w:pPr>
+    </w:p>
+    <w:p>
+      <w:pPr>
+        <w:pStyle w:val="Default"/>
+        <w:rPr>
+          <w:sz w:val="23"/>
+          <w:szCs w:val="23"/>
+        </w:rPr>
+      </w:pPr>
+    </w:p>
+    <w:p>
+      <w:pPr>
+        <w:pStyle w:val="Default"/>
+        <w:rPr>
+          <w:sz w:val="23"/>
+          <w:szCs w:val="23"/>
+        </w:rPr>
+      </w:pPr>
+    </w:p>
+    <w:p>
+      <w:pPr>
+        <w:pStyle w:val="Default"/>
+        <w:rPr>
+          <w:sz w:val="23"/>
+          <w:szCs w:val="23"/>
+        </w:rPr>
+      </w:pPr>
+    </w:p>
+    <w:p>
+      <w:pPr>
+        <w:pStyle w:val="Default"/>
+        <w:rPr>
+          <w:sz w:val="23"/>
+          <w:szCs w:val="23"/>
+        </w:rPr>
+      </w:pPr>
+    </w:p>
+    <w:p>
+      <w:pPr>
+        <w:pStyle w:val="Default"/>
+        <w:rPr>
+          <w:sz w:val="23"/>
+          <w:szCs w:val="23"/>
+        </w:rPr>
+      </w:pPr>
+    </w:p>
+    <w:p>
+      <w:pPr>
+        <w:pStyle w:val="Default"/>
+        <w:rPr>
+          <w:sz w:val="23"/>
+          <w:szCs w:val="23"/>
+        </w:rPr>
+      </w:pPr>
+    </w:p>
+    <w:p>
+      <w:pPr>
+        <w:pStyle w:val="Default"/>
+        <w:rPr>
+          <w:sz w:val="23"/>
+          <w:szCs w:val="23"/>
+        </w:rPr>
+      </w:pPr>
+    </w:p>
+    <w:p>
+      <w:pPr>
+        <w:pStyle w:val="Default"/>
+        <w:rPr>
+          <w:sz w:val="23"/>
+          <w:szCs w:val="23"/>
+        </w:rPr>
+      </w:pPr>
+    </w:p>
+    <w:p>
+      <w:pPr>
+        <w:pStyle w:val="Default"/>
+        <w:rPr>
+          <w:sz w:val="23"/>
+          <w:szCs w:val="23"/>
+        </w:rPr>
+      </w:pPr>
+    </w:p>
+    <w:p>
+      <w:pPr>
+        <w:pStyle w:val="Default"/>
+        <w:rPr>
+          <w:sz w:val="23"/>
+          <w:szCs w:val="23"/>
+        </w:rPr>
+      </w:pPr>
+    </w:p>
+    <w:p>
+      <w:pPr>
+        <w:pStyle w:val="Default"/>
+        <w:rPr>
+          <w:sz w:val="23"/>
+          <w:szCs w:val="23"/>
+        </w:rPr>
+      </w:pPr>
+    </w:p>
+    <w:p>
+      <w:pPr>
+        <w:pStyle w:val="Default"/>
+        <w:rPr>
+          <w:sz w:val="23"/>
+          <w:szCs w:val="23"/>
+        </w:rPr>
+      </w:pPr>
+      <w:r>
+        <w:rPr>
+          <w:sz w:val="23"/>
+          <w:szCs w:val="23"/>
+        </w:rPr>
+        <w:lastRenderedPageBreak/>
+        <w:t>Schéma du réseau :</w:t>
+      </w:r>
+      <w:bookmarkStart w:id="0" w:name="_GoBack"/>
+      <w:bookmarkEnd w:id="0"/>
+    </w:p>
+    <w:p/>
+    <w:p>
       <w:r>
         <w:rPr>
           <w:noProof/>
           <w:lang w:eastAsia="fr-CA"/>
         </w:rPr>
         <w:drawing>
-          <wp:inline distT="0" distB="0" distL="0" distR="0" wp14:anchorId="31A5F4D3" wp14:editId="0F9B0A3B">
-            <wp:extent cx="5486400" cy="3087370"/>
+          <wp:inline distT="0" distB="0" distL="0" distR="0" wp14:anchorId="4D2611E1" wp14:editId="4888C492">
+            <wp:extent cx="5486400" cy="4324350"/>
             <wp:effectExtent l="0" t="0" r="0" b="0"/>
             <wp:docPr id="1" name="Image 1"/>
             <wp:cNvGraphicFramePr>
@@ -32,7 +590,7 @@
                   <pic:spPr>
                     <a:xfrm>
                       <a:off x="0" y="0"/>
-                      <a:ext cx="5486400" cy="3087370"/>
+                      <a:ext cx="5486400" cy="4324350"/>
                     </a:xfrm>
                     <a:prstGeom prst="rect">
                       <a:avLst/>
@@ -44,8 +602,6 @@
           </wp:inline>
         </w:drawing>
       </w:r>
-      <w:bookmarkStart w:id="0" w:name="_GoBack"/>
-      <w:bookmarkEnd w:id="0"/>
     </w:p>
     <w:sectPr>
       <w:pgSz w:w="12240" w:h="15840"/>
@@ -180,6 +736,7 @@
     <w:lsdException w:name="HTML Sample" w:semiHidden="1" w:unhideWhenUsed="1"/>
     <w:lsdException w:name="HTML Typewriter" w:semiHidden="1" w:unhideWhenUsed="1"/>
     <w:lsdException w:name="HTML Variable" w:semiHidden="1" w:unhideWhenUsed="1"/>
+    <w:lsdException w:name="Normal Table" w:semiHidden="1" w:unhideWhenUsed="1"/>
     <w:lsdException w:name="annotation subject" w:semiHidden="1" w:unhideWhenUsed="1"/>
     <w:lsdException w:name="No List" w:semiHidden="1" w:unhideWhenUsed="1"/>
     <w:lsdException w:name="Outline List 1" w:semiHidden="1" w:unhideWhenUsed="1"/>
@@ -226,8 +783,10 @@
     <w:lsdException w:name="Table Subtle 2" w:semiHidden="1" w:unhideWhenUsed="1"/>
     <w:lsdException w:name="Table Web 1" w:semiHidden="1" w:unhideWhenUsed="1"/>
     <w:lsdException w:name="Table Web 2" w:semiHidden="1" w:unhideWhenUsed="1"/>
+    <w:lsdException w:name="Table Web 3" w:semiHidden="1" w:unhideWhenUsed="1"/>
     <w:lsdException w:name="Balloon Text" w:semiHidden="1" w:unhideWhenUsed="1"/>
     <w:lsdException w:name="Table Grid" w:uiPriority="39"/>
+    <w:lsdException w:name="Table Theme" w:semiHidden="1" w:unhideWhenUsed="1"/>
     <w:lsdException w:name="Placeholder Text" w:semiHidden="1"/>
     <w:lsdException w:name="No Spacing" w:uiPriority="1" w:qFormat="1"/>
     <w:lsdException w:name="Light Shading" w:uiPriority="60"/>
@@ -475,6 +1034,22 @@
     <w:uiPriority w:val="99"/>
     <w:semiHidden/>
     <w:unhideWhenUsed/>
+  </w:style>
+  <w:style w:type="paragraph" w:customStyle="1" w:styleId="Default">
+    <w:name w:val="Default"/>
+    <w:rsid w:val="00E51087"/>
+    <w:pPr>
+      <w:autoSpaceDE w:val="0"/>
+      <w:autoSpaceDN w:val="0"/>
+      <w:adjustRightInd w:val="0"/>
+      <w:spacing w:after="0" w:line="240" w:lineRule="auto"/>
+    </w:pPr>
+    <w:rPr>
+      <w:rFonts w:ascii="Times New Roman" w:hAnsi="Times New Roman" w:cs="Times New Roman"/>
+      <w:color w:val="000000"/>
+      <w:sz w:val="24"/>
+      <w:szCs w:val="24"/>
+    </w:rPr>
   </w:style>
 </w:styles>
 </file>

</xml_diff>